<commit_message>
Week 1 Files complete
</commit_message>
<xml_diff>
--- a/Data Analysis for Python/Importing Data Sets.docx
+++ b/Data Analysis for Python/Importing Data Sets.docx
@@ -100,18 +100,18 @@
         </w:rPr>
         <w:t xml:space="preserve">To understand the data, you must </w:t>
       </w:r>
-      <w:proofErr w:type="spellStart"/>
-      <w:r>
-        <w:rPr>
-          <w:rFonts w:ascii="Arial" w:eastAsia="Times New Roman" w:hAnsi="Arial" w:cs="Arial"/>
-          <w:color w:val="1F1F1F"/>
-          <w:sz w:val="24"/>
-          <w:szCs w:val="24"/>
-          <w:lang w:eastAsia="en-IN"/>
-        </w:rPr>
-        <w:t>analyze</w:t>
-      </w:r>
-      <w:proofErr w:type="spellEnd"/>
+      <w:r>
+        <w:rPr>
+          <w:rFonts w:ascii="Arial" w:eastAsia="Times New Roman" w:hAnsi="Arial" w:cs="Arial"/>
+          <w:color w:val="1F1F1F"/>
+          <w:sz w:val="24"/>
+          <w:szCs w:val="24"/>
+          <w:lang w:eastAsia="en-IN"/>
+        </w:rPr>
+        <w:t>analyse</w:t>
+      </w:r>
+      <w:bookmarkStart w:id="0" w:name="_GoBack"/>
+      <w:bookmarkEnd w:id="0"/>
       <w:r>
         <w:rPr>
           <w:rFonts w:ascii="Arial" w:eastAsia="Times New Roman" w:hAnsi="Arial" w:cs="Arial"/>
@@ -726,19 +726,7 @@
           <w:szCs w:val="24"/>
           <w:lang w:eastAsia="en-IN"/>
         </w:rPr>
-        <w:t>The statistical summary helps ide</w:t>
-      </w:r>
-      <w:bookmarkStart w:id="0" w:name="_GoBack"/>
-      <w:bookmarkEnd w:id="0"/>
-      <w:r>
-        <w:rPr>
-          <w:rFonts w:ascii="Arial" w:eastAsia="Times New Roman" w:hAnsi="Arial" w:cs="Arial"/>
-          <w:color w:val="1F1F1F"/>
-          <w:sz w:val="24"/>
-          <w:szCs w:val="24"/>
-          <w:lang w:eastAsia="en-IN"/>
-        </w:rPr>
-        <w:t>ntify potential issues like outliers needing further attention.</w:t>
+        <w:t>The statistical summary helps identify potential issues like outliers needing further attention.</w:t>
       </w:r>
     </w:p>
     <w:p>

</xml_diff>